<commit_message>
Page 3 style added
</commit_message>
<xml_diff>
--- a/W05 Proposal.docx
+++ b/W05 Proposal.docx
@@ -372,6 +372,161 @@
         <w:t xml:space="preserve">h where families can come to learn more about nature and volunteer to participate in the Center’s raptor migration census.  </w:t>
       </w:r>
     </w:p>
+    <w:p/>
+    <w:p>
+      <w:r>
+        <w:t>July</w:t>
+      </w:r>
+      <w:r>
+        <w:t xml:space="preserve"> 1</w:t>
+      </w:r>
+      <w:r>
+        <w:t>5</w:t>
+      </w:r>
+      <w:r>
+        <w:rPr>
+          <w:vertAlign w:val="superscript"/>
+        </w:rPr>
+        <w:t>th</w:t>
+      </w:r>
+      <w:r>
+        <w:t xml:space="preserve"> –</w:t>
+      </w:r>
+      <w:r>
+        <w:t xml:space="preserve"> </w:t>
+      </w:r>
+      <w:r>
+        <w:t xml:space="preserve">Darien Birders Club </w:t>
+      </w:r>
+      <w:r>
+        <w:t xml:space="preserve">Monthly </w:t>
+      </w:r>
+      <w:r>
+        <w:t xml:space="preserve">Outing: On the third Saturday of each </w:t>
+      </w:r>
+      <w:proofErr w:type="gramStart"/>
+      <w:r>
+        <w:t>month</w:t>
+      </w:r>
+      <w:proofErr w:type="gramEnd"/>
+      <w:r>
+        <w:t xml:space="preserve"> we meet for and outdoor bird watching excursion.  This month we will be meeting at Selleck’s Woods Nature Preserve in Darien, a </w:t>
+      </w:r>
+      <w:proofErr w:type="gramStart"/>
+      <w:r>
+        <w:t>28 acre</w:t>
+      </w:r>
+      <w:proofErr w:type="gramEnd"/>
+      <w:r>
+        <w:t xml:space="preserve"> nature preserve located between I-95 and Metro-North railroad.  There are three entrances, we will meet at the Parkland’s Drive entrance where there is parking available.  We will meet at 7:30am and plan for 90 minutes of bird watching.  This outing will be followed by an informal gathering at Dunkin on Post Road for a donut and to compare notes.  Hope to see you there.</w:t>
+      </w:r>
+    </w:p>
+    <w:p/>
+    <w:p>
+      <w:r>
+        <w:t>Ju</w:t>
+      </w:r>
+      <w:r>
+        <w:t>ne</w:t>
+      </w:r>
+      <w:r>
+        <w:t xml:space="preserve"> – Darien Birders Club </w:t>
+      </w:r>
+      <w:r>
+        <w:t xml:space="preserve">Monthly </w:t>
+      </w:r>
+      <w:r>
+        <w:t>Outing Report:  Twenty-five members and friends met at Cove Beach North Park in Stamford on Ju</w:t>
+      </w:r>
+      <w:r>
+        <w:t xml:space="preserve">ne 17.  Although the day was </w:t>
+      </w:r>
+      <w:proofErr w:type="gramStart"/>
+      <w:r>
+        <w:t>overcast</w:t>
+      </w:r>
+      <w:proofErr w:type="gramEnd"/>
+      <w:r>
+        <w:t xml:space="preserve"> we spotted several water fowl including Snowy Egrets, Common Terns, Bufflehead and Hooded Merganser ducks.  Our June outing is also our volunteer event and we collected three bags of trash in our efforts to beautify the area and provider a cleaner and safer habitat for our feathered friends.  Thank you to all </w:t>
+      </w:r>
+      <w:r>
+        <w:t>who</w:t>
+      </w:r>
+      <w:r>
+        <w:t xml:space="preserve"> participated.</w:t>
+      </w:r>
+    </w:p>
+    <w:p/>
+    <w:p>
+      <w:r>
+        <w:t>August 26</w:t>
+      </w:r>
+      <w:r>
+        <w:rPr>
+          <w:vertAlign w:val="superscript"/>
+        </w:rPr>
+        <w:t>th</w:t>
+      </w:r>
+      <w:r>
+        <w:t xml:space="preserve"> – Hawk Watch Kickoff &amp; Intro to Hawk ID at the Greenwich Audubon Center.  This is one of the signature local events for raptor watching.  On average 20,000 raptors migrate over Quaker Ridge every fall.  This is a great event to learn how to identify hawks, eagles falcons and vultures in flight.  Tickets are required for the kickoff event (see the above link for details) but volunteers can assist with the official hawk counters every day from August 25</w:t>
+      </w:r>
+      <w:r>
+        <w:rPr>
+          <w:vertAlign w:val="superscript"/>
+        </w:rPr>
+        <w:t>th</w:t>
+      </w:r>
+      <w:r>
+        <w:t xml:space="preserve"> to November 30</w:t>
+      </w:r>
+      <w:r>
+        <w:rPr>
+          <w:vertAlign w:val="superscript"/>
+        </w:rPr>
+        <w:t>th</w:t>
+      </w:r>
+      <w:r>
+        <w:t xml:space="preserve"> 9am to 5pm.</w:t>
+      </w:r>
+    </w:p>
+    <w:p/>
+    <w:p>
+      <w:r>
+        <w:t>September 21</w:t>
+      </w:r>
+      <w:r>
+        <w:rPr>
+          <w:vertAlign w:val="superscript"/>
+        </w:rPr>
+        <w:t>st</w:t>
+      </w:r>
+      <w:r>
+        <w:t xml:space="preserve"> – The Connecticut Ornithological Association’s (COA) Annual Meeting Online Event.  Science writer and author of The New York Times best seller The Genius of Birds, Jennifer Ackerman will be the featured speaker.  She will be sharing her experiences and </w:t>
+      </w:r>
+      <w:proofErr w:type="gramStart"/>
+      <w:r>
+        <w:t>first hand</w:t>
+      </w:r>
+      <w:proofErr w:type="gramEnd"/>
+      <w:r>
+        <w:t xml:space="preserve"> adventures </w:t>
+      </w:r>
+      <w:r>
+        <w:t xml:space="preserve">from her many travels and insights into the amazing bird geniuses she has encountered.  Learn how birds make their own tools, teach </w:t>
+      </w:r>
+      <w:proofErr w:type="gramStart"/>
+      <w:r>
+        <w:t>one another</w:t>
+      </w:r>
+      <w:proofErr w:type="gramEnd"/>
+      <w:r>
+        <w:t xml:space="preserve"> and navigate over long distances.  More details to be announced.</w:t>
+      </w:r>
+    </w:p>
+    <w:p/>
+    <w:p/>
+    <w:p/>
+    <w:p/>
     <w:p/>
     <w:p>
       <w:pPr>
@@ -1157,6 +1312,7 @@
   <w:style w:type="character" w:default="1" w:styleId="DefaultParagraphFont">
     <w:name w:val="Default Paragraph Font"/>
     <w:uiPriority w:val="1"/>
+    <w:semiHidden/>
     <w:unhideWhenUsed/>
   </w:style>
   <w:style w:type="table" w:default="1" w:styleId="TableNormal">

</xml_diff>